<commit_message>
删除:         c/comm.h 	修改:         c/src/common/src/cm_log.c 	删除:         c/test1.c 	删除:         c/test2.c 	修改:         "doc/01.design/02.module/02.log/\346\227\245\345\277\227\350\256\276\350\256\241.docx" 	c/practise/ipc/ 	pg/
</commit_message>
<xml_diff>
--- a/doc/01.design/02.module/02.log/日志设计.docx
+++ b/doc/01.design/02.module/02.log/日志设计.docx
@@ -31,6 +31,32 @@
       </w:pPr>
       <w:r>
         <w:rPr/>
+        <w:t>日志分为三类：</w:t>
+      </w:r>
+      <w:r>
+        <w:rPr/>
+        <w:t>run</w:t>
+      </w:r>
+      <w:r>
+        <w:rPr/>
+        <w:t>日志、</w:t>
+      </w:r>
+      <w:r>
+        <w:rPr/>
+        <w:t>debug</w:t>
+      </w:r>
+      <w:r>
+        <w:rPr/>
+        <w:t>日志及审计日志。</w:t>
+      </w:r>
+    </w:p>
+    <w:p>
+      <w:pPr>
+        <w:pStyle w:val="Style12"/>
+        <w:rPr/>
+      </w:pPr>
+      <w:r>
+        <w:rPr/>
       </w:r>
     </w:p>
     <w:p>
@@ -60,6 +86,148 @@
       <w:r>
         <w:rPr/>
         <w:t>日志格式</w:t>
+      </w:r>
+    </w:p>
+    <w:p>
+      <w:pPr>
+        <w:pStyle w:val="Style12"/>
+        <w:rPr/>
+      </w:pPr>
+      <w:r>
+        <w:rPr/>
+      </w:r>
+    </w:p>
+    <w:p>
+      <w:pPr>
+        <w:pStyle w:val="Style12"/>
+        <w:rPr/>
+      </w:pPr>
+      <w:r>
+        <w:rPr/>
+      </w:r>
+    </w:p>
+    <w:p>
+      <w:pPr>
+        <w:pStyle w:val="Style12"/>
+        <w:rPr/>
+      </w:pPr>
+      <w:r>
+        <w:rPr/>
+        <w:t>设计</w:t>
+      </w:r>
+    </w:p>
+    <w:p>
+      <w:pPr>
+        <w:pStyle w:val="Style12"/>
+        <w:rPr/>
+      </w:pPr>
+      <w:r>
+        <w:rPr/>
+        <w:t>日志模块归属于</w:t>
+      </w:r>
+      <w:r>
+        <w:rPr/>
+        <w:t>common</w:t>
+      </w:r>
+      <w:r>
+        <w:rPr/>
+        <w:t>库中，要使用日志则需要使用</w:t>
+      </w:r>
+      <w:r>
+        <w:rPr/>
+        <w:t>common</w:t>
+      </w:r>
+      <w:r>
+        <w:rPr/>
+        <w:t xml:space="preserve">的动态库，包含日志的头文件 </w:t>
+      </w:r>
+      <w:r>
+        <w:rPr/>
+        <w:t>cm_log.h</w:t>
+      </w:r>
+      <w:r>
+        <w:rPr/>
+        <w:t>。</w:t>
+      </w:r>
+    </w:p>
+    <w:p>
+      <w:pPr>
+        <w:pStyle w:val="Style12"/>
+        <w:rPr/>
+      </w:pPr>
+      <w:r>
+        <w:rPr/>
+      </w:r>
+    </w:p>
+    <w:p>
+      <w:pPr>
+        <w:pStyle w:val="Style12"/>
+        <w:rPr/>
+      </w:pPr>
+      <w:r>
+        <w:rPr/>
+        <w:t>日志输出在固定的相对路径</w:t>
+      </w:r>
+      <w:r>
+        <w:rPr/>
+        <w:t>，即程序安装路径下的</w:t>
+      </w:r>
+      <w:r>
+        <w:rPr/>
+        <w:t>log</w:t>
+      </w:r>
+      <w:r>
+        <w:rPr/>
+        <w:t>目录内，</w:t>
+      </w:r>
+      <w:r>
+        <w:rPr/>
+        <w:t>log</w:t>
+      </w:r>
+      <w:r>
+        <w:rPr/>
+        <w:t>下分三个目录，分别为</w:t>
+      </w:r>
+      <w:r>
+        <w:rPr/>
+        <w:t>rXXX</w:t>
+      </w:r>
+      <w:r>
+        <w:rPr/>
+        <w:t>、</w:t>
+      </w:r>
+      <w:r>
+        <w:rPr/>
+        <w:t>dXXX</w:t>
+      </w:r>
+      <w:r>
+        <w:rPr/>
+        <w:t>、</w:t>
+      </w:r>
+      <w:r>
+        <w:rPr/>
+        <w:t>aXXX</w:t>
+      </w:r>
+      <w:r>
+        <w:rPr/>
+        <w:t>。</w:t>
+      </w:r>
+      <w:r>
+        <w:rPr/>
+        <w:t>XXX</w:t>
+      </w:r>
+      <w:r>
+        <w:rPr/>
+        <w:t>表示程序的名称，三个目录分别存放三种类型的日志文件。</w:t>
+      </w:r>
+    </w:p>
+    <w:p>
+      <w:pPr>
+        <w:pStyle w:val="Style12"/>
+        <w:rPr/>
+      </w:pPr>
+      <w:r>
+        <w:rPr/>
       </w:r>
     </w:p>
     <w:p>
@@ -106,136 +274,10 @@
       <w:pgNumType w:fmt="decimal"/>
       <w:formProt w:val="false"/>
       <w:textDirection w:val="lrTb"/>
+      <w:docGrid w:type="default" w:linePitch="240" w:charSpace="4294961151"/>
     </w:sectPr>
   </w:body>
 </w:document>
-</file>
-
-<file path=word/numbering.xml><?xml version="1.0" encoding="utf-8"?>
-<w:numbering xmlns:w="http://schemas.openxmlformats.org/wordprocessingml/2006/main" xmlns:o="urn:schemas-microsoft-com:office:office" xmlns:r="http://schemas.openxmlformats.org/officeDocument/2006/relationships" xmlns:v="urn:schemas-microsoft-com:vml">
-  <w:abstractNum w:abstractNumId="1">
-    <w:lvl w:ilvl="0">
-      <w:start w:val="1"/>
-      <w:numFmt w:val="none"/>
-      <w:suff w:val="nothing"/>
-      <w:lvlText w:val=""/>
-      <w:lvlJc w:val="left"/>
-      <w:pPr>
-        <w:tabs>
-          <w:tab w:val="num" w:pos="432"/>
-        </w:tabs>
-        <w:ind w:left="432" w:hanging="432"/>
-      </w:pPr>
-    </w:lvl>
-    <w:lvl w:ilvl="1">
-      <w:start w:val="1"/>
-      <w:numFmt w:val="none"/>
-      <w:suff w:val="nothing"/>
-      <w:lvlText w:val=""/>
-      <w:lvlJc w:val="left"/>
-      <w:pPr>
-        <w:tabs>
-          <w:tab w:val="num" w:pos="576"/>
-        </w:tabs>
-        <w:ind w:left="576" w:hanging="576"/>
-      </w:pPr>
-    </w:lvl>
-    <w:lvl w:ilvl="2">
-      <w:start w:val="1"/>
-      <w:numFmt w:val="none"/>
-      <w:suff w:val="nothing"/>
-      <w:lvlText w:val=""/>
-      <w:lvlJc w:val="left"/>
-      <w:pPr>
-        <w:tabs>
-          <w:tab w:val="num" w:pos="720"/>
-        </w:tabs>
-        <w:ind w:left="720" w:hanging="720"/>
-      </w:pPr>
-    </w:lvl>
-    <w:lvl w:ilvl="3">
-      <w:start w:val="1"/>
-      <w:numFmt w:val="none"/>
-      <w:suff w:val="nothing"/>
-      <w:lvlText w:val=""/>
-      <w:lvlJc w:val="left"/>
-      <w:pPr>
-        <w:tabs>
-          <w:tab w:val="num" w:pos="864"/>
-        </w:tabs>
-        <w:ind w:left="864" w:hanging="864"/>
-      </w:pPr>
-    </w:lvl>
-    <w:lvl w:ilvl="4">
-      <w:start w:val="1"/>
-      <w:numFmt w:val="none"/>
-      <w:suff w:val="nothing"/>
-      <w:lvlText w:val=""/>
-      <w:lvlJc w:val="left"/>
-      <w:pPr>
-        <w:tabs>
-          <w:tab w:val="num" w:pos="1008"/>
-        </w:tabs>
-        <w:ind w:left="1008" w:hanging="1008"/>
-      </w:pPr>
-    </w:lvl>
-    <w:lvl w:ilvl="5">
-      <w:start w:val="1"/>
-      <w:numFmt w:val="none"/>
-      <w:suff w:val="nothing"/>
-      <w:lvlText w:val=""/>
-      <w:lvlJc w:val="left"/>
-      <w:pPr>
-        <w:tabs>
-          <w:tab w:val="num" w:pos="1152"/>
-        </w:tabs>
-        <w:ind w:left="1152" w:hanging="1152"/>
-      </w:pPr>
-    </w:lvl>
-    <w:lvl w:ilvl="6">
-      <w:start w:val="1"/>
-      <w:numFmt w:val="none"/>
-      <w:suff w:val="nothing"/>
-      <w:lvlText w:val=""/>
-      <w:lvlJc w:val="left"/>
-      <w:pPr>
-        <w:tabs>
-          <w:tab w:val="num" w:pos="1296"/>
-        </w:tabs>
-        <w:ind w:left="1296" w:hanging="1296"/>
-      </w:pPr>
-    </w:lvl>
-    <w:lvl w:ilvl="7">
-      <w:start w:val="1"/>
-      <w:numFmt w:val="none"/>
-      <w:suff w:val="nothing"/>
-      <w:lvlText w:val=""/>
-      <w:lvlJc w:val="left"/>
-      <w:pPr>
-        <w:tabs>
-          <w:tab w:val="num" w:pos="1440"/>
-        </w:tabs>
-        <w:ind w:left="1440" w:hanging="1440"/>
-      </w:pPr>
-    </w:lvl>
-    <w:lvl w:ilvl="8">
-      <w:start w:val="1"/>
-      <w:numFmt w:val="none"/>
-      <w:suff w:val="nothing"/>
-      <w:lvlText w:val=""/>
-      <w:lvlJc w:val="left"/>
-      <w:pPr>
-        <w:tabs>
-          <w:tab w:val="num" w:pos="1584"/>
-        </w:tabs>
-        <w:ind w:left="1584" w:hanging="1584"/>
-      </w:pPr>
-    </w:lvl>
-  </w:abstractNum>
-  <w:num w:numId="1">
-    <w:abstractNumId w:val="1"/>
-  </w:num>
-</w:numbering>
 </file>
 
 <file path=word/styles.xml><?xml version="1.0" encoding="utf-8"?>
@@ -258,10 +300,12 @@
     <w:pPr>
       <w:widowControl w:val="false"/>
       <w:suppressAutoHyphens w:val="true"/>
+      <w:bidi w:val="0"/>
+      <w:jc w:val="left"/>
     </w:pPr>
     <w:rPr>
       <w:rFonts w:ascii="Liberation Serif" w:hAnsi="Liberation Serif" w:eastAsia="Droid Sans Fallback" w:cs="Droid Sans Fallback"/>
-      <w:color w:val="auto"/>
+      <w:color w:val="00000A"/>
       <w:sz w:val="24"/>
       <w:szCs w:val="24"/>
       <w:lang w:val="en-US" w:eastAsia="zh-CN" w:bidi="hi-IN"/>
@@ -270,14 +314,8 @@
   <w:style w:type="paragraph" w:styleId="1">
     <w:name w:val="标题 1"/>
     <w:basedOn w:val="Style11"/>
-    <w:next w:val="Style12"/>
-    <w:pPr>
-      <w:numPr>
-        <w:ilvl w:val="0"/>
-        <w:numId w:val="1"/>
-      </w:numPr>
+    <w:pPr>
       <w:spacing w:before="240" w:after="120"/>
-      <w:outlineLvl w:val="0"/>
       <w:outlineLvl w:val="0"/>
     </w:pPr>
     <w:rPr>
@@ -290,14 +328,8 @@
   <w:style w:type="paragraph" w:styleId="2">
     <w:name w:val="标题 2"/>
     <w:basedOn w:val="Style11"/>
-    <w:next w:val="Style12"/>
-    <w:pPr>
-      <w:numPr>
-        <w:ilvl w:val="1"/>
-        <w:numId w:val="1"/>
-      </w:numPr>
+    <w:pPr>
       <w:spacing w:before="200" w:after="120"/>
-      <w:outlineLvl w:val="1"/>
       <w:outlineLvl w:val="1"/>
     </w:pPr>
     <w:rPr>
@@ -310,14 +342,8 @@
   <w:style w:type="paragraph" w:styleId="3">
     <w:name w:val="标题 3"/>
     <w:basedOn w:val="Style11"/>
-    <w:next w:val="Style12"/>
-    <w:pPr>
-      <w:numPr>
-        <w:ilvl w:val="2"/>
-        <w:numId w:val="1"/>
-      </w:numPr>
+    <w:pPr>
       <w:spacing w:before="140" w:after="120"/>
-      <w:outlineLvl w:val="2"/>
       <w:outlineLvl w:val="2"/>
     </w:pPr>
     <w:rPr>
@@ -390,7 +416,6 @@
   <w:style w:type="paragraph" w:styleId="Style17">
     <w:name w:val="大标题"/>
     <w:basedOn w:val="Style11"/>
-    <w:next w:val="Style12"/>
     <w:pPr>
       <w:jc w:val="center"/>
     </w:pPr>
@@ -404,7 +429,6 @@
   <w:style w:type="paragraph" w:styleId="Style18">
     <w:name w:val="分标题"/>
     <w:basedOn w:val="Style11"/>
-    <w:next w:val="Style12"/>
     <w:pPr>
       <w:spacing w:before="60" w:after="120"/>
       <w:jc w:val="center"/>

</xml_diff>